<commit_message>
add some diagrams to kursak
</commit_message>
<xml_diff>
--- a/Курсак.docx
+++ b/Курсак.docx
@@ -6,21 +6,11 @@
       <w:pPr>
         <w:pStyle w:val="a8"/>
       </w:pPr>
-      <w:proofErr w:type="spellStart"/>
-      <w:r>
-        <w:t>Міністерство</w:t>
-      </w:r>
-      <w:proofErr w:type="spellEnd"/>
-      <w:r>
-        <w:t xml:space="preserve"> </w:t>
-      </w:r>
-      <w:proofErr w:type="spellStart"/>
-      <w:r>
-        <w:t>освіти</w:t>
-      </w:r>
-      <w:proofErr w:type="spellEnd"/>
-      <w:r>
-        <w:t xml:space="preserve"> </w:t>
+      <w:r>
+        <w:t xml:space="preserve">Міністерство </w:t>
+      </w:r>
+      <w:r>
+        <w:t xml:space="preserve">освіти </w:t>
       </w:r>
       <w:r>
         <w:rPr>
@@ -28,11 +18,9 @@
         </w:rPr>
         <w:t xml:space="preserve">і науки </w:t>
       </w:r>
-      <w:proofErr w:type="spellStart"/>
       <w:r>
         <w:t>України</w:t>
       </w:r>
-      <w:proofErr w:type="spellEnd"/>
     </w:p>
     <w:p>
       <w:pPr>
@@ -44,19 +32,11 @@
       <w:r>
         <w:t>Д</w:t>
       </w:r>
-      <w:proofErr w:type="spellStart"/>
-      <w:r>
-        <w:rPr>
-          <w:lang w:val="uk-UA"/>
-        </w:rPr>
-        <w:t>ніпропетровський</w:t>
-      </w:r>
-      <w:proofErr w:type="spellEnd"/>
-      <w:r>
-        <w:rPr>
-          <w:lang w:val="uk-UA"/>
-        </w:rPr>
-        <w:t xml:space="preserve"> національний університет</w:t>
+      <w:r>
+        <w:rPr>
+          <w:lang w:val="uk-UA"/>
+        </w:rPr>
+        <w:t>ніпропетровський національний університет</w:t>
       </w:r>
     </w:p>
     <w:p>
@@ -84,32 +64,16 @@
         <w:rPr>
           <w:lang w:val="uk-UA"/>
         </w:rPr>
-        <w:t xml:space="preserve">Факультет фізики, електроніки і </w:t>
-      </w:r>
-      <w:proofErr w:type="spellStart"/>
-      <w:r>
-        <w:rPr>
-          <w:lang w:val="uk-UA"/>
-        </w:rPr>
-        <w:t>комп</w:t>
-      </w:r>
-      <w:proofErr w:type="spellEnd"/>
+        <w:t>Факультет фізики, електроніки і комп</w:t>
+      </w:r>
       <w:r>
         <w:t>’</w:t>
       </w:r>
-      <w:proofErr w:type="spellStart"/>
-      <w:r>
-        <w:rPr>
-          <w:lang w:val="uk-UA"/>
-        </w:rPr>
-        <w:t>ютерних</w:t>
-      </w:r>
-      <w:proofErr w:type="spellEnd"/>
-      <w:r>
-        <w:rPr>
-          <w:lang w:val="uk-UA"/>
-        </w:rPr>
-        <w:t xml:space="preserve"> систем</w:t>
+      <w:r>
+        <w:rPr>
+          <w:lang w:val="uk-UA"/>
+        </w:rPr>
+        <w:t>ютерних систем</w:t>
       </w:r>
     </w:p>
     <w:p>
@@ -669,27 +633,7 @@
           <w:lang w:val="uk-UA"/>
         </w:rPr>
         <w:lastRenderedPageBreak/>
-        <w:t xml:space="preserve">2.Выбор </w:t>
-      </w:r>
-      <w:proofErr w:type="spellStart"/>
-      <w:r>
-        <w:rPr>
-          <w:rFonts w:ascii="Times New Roman" w:hAnsi="Times New Roman" w:cs="Times New Roman"/>
-          <w:sz w:val="28"/>
-          <w:szCs w:val="28"/>
-          <w:lang w:val="uk-UA"/>
-        </w:rPr>
-        <w:t>архитектуры</w:t>
-      </w:r>
-      <w:proofErr w:type="spellEnd"/>
-      <w:r>
-        <w:rPr>
-          <w:rFonts w:ascii="Times New Roman" w:hAnsi="Times New Roman" w:cs="Times New Roman"/>
-          <w:sz w:val="28"/>
-          <w:szCs w:val="28"/>
-          <w:lang w:val="uk-UA"/>
-        </w:rPr>
-        <w:t>.</w:t>
+        <w:t>2.Выбор архитектуры.</w:t>
       </w:r>
     </w:p>
     <w:p>
@@ -790,27 +734,7 @@
           <w:szCs w:val="28"/>
           <w:lang w:val="uk-UA"/>
         </w:rPr>
-        <w:t xml:space="preserve">.Выбор </w:t>
-      </w:r>
-      <w:proofErr w:type="spellStart"/>
-      <w:r>
-        <w:rPr>
-          <w:rFonts w:ascii="Times New Roman" w:hAnsi="Times New Roman" w:cs="Times New Roman"/>
-          <w:sz w:val="28"/>
-          <w:szCs w:val="28"/>
-          <w:lang w:val="uk-UA"/>
-        </w:rPr>
-        <w:t>инструментов</w:t>
-      </w:r>
-      <w:proofErr w:type="spellEnd"/>
-      <w:r>
-        <w:rPr>
-          <w:rFonts w:ascii="Times New Roman" w:hAnsi="Times New Roman" w:cs="Times New Roman"/>
-          <w:sz w:val="28"/>
-          <w:szCs w:val="28"/>
-          <w:lang w:val="uk-UA"/>
-        </w:rPr>
-        <w:t>.</w:t>
+        <w:t>.Выбор инструментов.</w:t>
       </w:r>
     </w:p>
     <w:p>
@@ -831,127 +755,7 @@
           <w:lang w:val="uk-UA"/>
         </w:rPr>
         <w:tab/>
-        <w:t xml:space="preserve">Для </w:t>
-      </w:r>
-      <w:proofErr w:type="spellStart"/>
-      <w:r>
-        <w:rPr>
-          <w:rFonts w:ascii="Times New Roman" w:hAnsi="Times New Roman" w:cs="Times New Roman"/>
-          <w:sz w:val="28"/>
-          <w:szCs w:val="28"/>
-          <w:lang w:val="uk-UA"/>
-        </w:rPr>
-        <w:t>решение</w:t>
-      </w:r>
-      <w:proofErr w:type="spellEnd"/>
-      <w:r>
-        <w:rPr>
-          <w:rFonts w:ascii="Times New Roman" w:hAnsi="Times New Roman" w:cs="Times New Roman"/>
-          <w:sz w:val="28"/>
-          <w:szCs w:val="28"/>
-          <w:lang w:val="uk-UA"/>
-        </w:rPr>
-        <w:t xml:space="preserve"> </w:t>
-      </w:r>
-      <w:proofErr w:type="spellStart"/>
-      <w:r>
-        <w:rPr>
-          <w:rFonts w:ascii="Times New Roman" w:hAnsi="Times New Roman" w:cs="Times New Roman"/>
-          <w:sz w:val="28"/>
-          <w:szCs w:val="28"/>
-          <w:lang w:val="uk-UA"/>
-        </w:rPr>
-        <w:t>поставленой</w:t>
-      </w:r>
-      <w:proofErr w:type="spellEnd"/>
-      <w:r>
-        <w:rPr>
-          <w:rFonts w:ascii="Times New Roman" w:hAnsi="Times New Roman" w:cs="Times New Roman"/>
-          <w:sz w:val="28"/>
-          <w:szCs w:val="28"/>
-          <w:lang w:val="uk-UA"/>
-        </w:rPr>
-        <w:t xml:space="preserve"> </w:t>
-      </w:r>
-      <w:proofErr w:type="spellStart"/>
-      <w:r>
-        <w:rPr>
-          <w:rFonts w:ascii="Times New Roman" w:hAnsi="Times New Roman" w:cs="Times New Roman"/>
-          <w:sz w:val="28"/>
-          <w:szCs w:val="28"/>
-          <w:lang w:val="uk-UA"/>
-        </w:rPr>
-        <w:t>задачи</w:t>
-      </w:r>
-      <w:proofErr w:type="spellEnd"/>
-      <w:r>
-        <w:rPr>
-          <w:rFonts w:ascii="Times New Roman" w:hAnsi="Times New Roman" w:cs="Times New Roman"/>
-          <w:sz w:val="28"/>
-          <w:szCs w:val="28"/>
-          <w:lang w:val="uk-UA"/>
-        </w:rPr>
-        <w:t xml:space="preserve">, </w:t>
-      </w:r>
-      <w:proofErr w:type="spellStart"/>
-      <w:r>
-        <w:rPr>
-          <w:rFonts w:ascii="Times New Roman" w:hAnsi="Times New Roman" w:cs="Times New Roman"/>
-          <w:sz w:val="28"/>
-          <w:szCs w:val="28"/>
-          <w:lang w:val="uk-UA"/>
-        </w:rPr>
-        <w:t>были</w:t>
-      </w:r>
-      <w:proofErr w:type="spellEnd"/>
-      <w:r>
-        <w:rPr>
-          <w:rFonts w:ascii="Times New Roman" w:hAnsi="Times New Roman" w:cs="Times New Roman"/>
-          <w:sz w:val="28"/>
-          <w:szCs w:val="28"/>
-          <w:lang w:val="uk-UA"/>
-        </w:rPr>
-        <w:t xml:space="preserve"> </w:t>
-      </w:r>
-      <w:proofErr w:type="spellStart"/>
-      <w:r>
-        <w:rPr>
-          <w:rFonts w:ascii="Times New Roman" w:hAnsi="Times New Roman" w:cs="Times New Roman"/>
-          <w:sz w:val="28"/>
-          <w:szCs w:val="28"/>
-          <w:lang w:val="uk-UA"/>
-        </w:rPr>
-        <w:t>выбраны</w:t>
-      </w:r>
-      <w:proofErr w:type="spellEnd"/>
-      <w:r>
-        <w:rPr>
-          <w:rFonts w:ascii="Times New Roman" w:hAnsi="Times New Roman" w:cs="Times New Roman"/>
-          <w:sz w:val="28"/>
-          <w:szCs w:val="28"/>
-          <w:lang w:val="uk-UA"/>
-        </w:rPr>
-        <w:t xml:space="preserve"> </w:t>
-      </w:r>
-      <w:proofErr w:type="spellStart"/>
-      <w:r>
-        <w:rPr>
-          <w:rFonts w:ascii="Times New Roman" w:hAnsi="Times New Roman" w:cs="Times New Roman"/>
-          <w:sz w:val="28"/>
-          <w:szCs w:val="28"/>
-          <w:lang w:val="uk-UA"/>
-        </w:rPr>
-        <w:t>следующие</w:t>
-      </w:r>
-      <w:proofErr w:type="spellEnd"/>
-      <w:r>
-        <w:rPr>
-          <w:rFonts w:ascii="Times New Roman" w:hAnsi="Times New Roman" w:cs="Times New Roman"/>
-          <w:sz w:val="28"/>
-          <w:szCs w:val="28"/>
-          <w:lang w:val="uk-UA"/>
-        </w:rPr>
-        <w:t xml:space="preserve"> </w:t>
+        <w:t xml:space="preserve">Для решение поставленой задачи, были выбраны следующие </w:t>
       </w:r>
       <w:r>
         <w:rPr>
@@ -1019,7 +823,6 @@
         </w:rPr>
         <w:t xml:space="preserve"> </w:t>
       </w:r>
-      <w:proofErr w:type="spellStart"/>
       <w:r>
         <w:rPr>
           <w:rFonts w:ascii="Times New Roman" w:hAnsi="Times New Roman" w:cs="Times New Roman"/>
@@ -1029,7 +832,6 @@
         </w:rPr>
         <w:t>Vusial</w:t>
       </w:r>
-      <w:proofErr w:type="spellEnd"/>
       <w:r>
         <w:rPr>
           <w:rFonts w:ascii="Times New Roman" w:hAnsi="Times New Roman" w:cs="Times New Roman"/>
@@ -1086,8 +888,27 @@
           <w:rFonts w:ascii="Times New Roman" w:hAnsi="Times New Roman" w:cs="Times New Roman"/>
           <w:sz w:val="28"/>
           <w:szCs w:val="28"/>
-        </w:rPr>
-        <w:t>.</w:t>
+          <w:lang w:val="en-US"/>
+        </w:rPr>
+        <w:t xml:space="preserve">, </w:t>
+      </w:r>
+      <w:r>
+        <w:rPr>
+          <w:rFonts w:ascii="Times New Roman" w:hAnsi="Times New Roman" w:cs="Times New Roman"/>
+          <w:sz w:val="28"/>
+          <w:szCs w:val="28"/>
+          <w:lang w:val="uk-UA"/>
+        </w:rPr>
+        <w:t xml:space="preserve">технология </w:t>
+      </w:r>
+      <w:r>
+        <w:rPr>
+          <w:rFonts w:ascii="Times New Roman" w:hAnsi="Times New Roman" w:cs="Times New Roman"/>
+          <w:sz w:val="28"/>
+          <w:szCs w:val="28"/>
+          <w:lang w:val="en-US"/>
+        </w:rPr>
+        <w:t>ASP .NET MVC 4.</w:t>
       </w:r>
     </w:p>
     <w:p>
@@ -1112,47 +933,7 @@
           <w:szCs w:val="28"/>
           <w:lang w:val="uk-UA"/>
         </w:rPr>
-        <w:t xml:space="preserve">Для </w:t>
-      </w:r>
-      <w:proofErr w:type="spellStart"/>
-      <w:r>
-        <w:rPr>
-          <w:rFonts w:ascii="Times New Roman" w:hAnsi="Times New Roman" w:cs="Times New Roman"/>
-          <w:sz w:val="28"/>
-          <w:szCs w:val="28"/>
-          <w:lang w:val="uk-UA"/>
-        </w:rPr>
-        <w:t>хранения</w:t>
-      </w:r>
-      <w:proofErr w:type="spellEnd"/>
-      <w:r>
-        <w:rPr>
-          <w:rFonts w:ascii="Times New Roman" w:hAnsi="Times New Roman" w:cs="Times New Roman"/>
-          <w:sz w:val="28"/>
-          <w:szCs w:val="28"/>
-          <w:lang w:val="uk-UA"/>
-        </w:rPr>
-        <w:t xml:space="preserve"> даннях </w:t>
-      </w:r>
-      <w:proofErr w:type="spellStart"/>
-      <w:r>
-        <w:rPr>
-          <w:rFonts w:ascii="Times New Roman" w:hAnsi="Times New Roman" w:cs="Times New Roman"/>
-          <w:sz w:val="28"/>
-          <w:szCs w:val="28"/>
-          <w:lang w:val="uk-UA"/>
-        </w:rPr>
-        <w:t>выбран</w:t>
-      </w:r>
-      <w:proofErr w:type="spellEnd"/>
-      <w:r>
-        <w:rPr>
-          <w:rFonts w:ascii="Times New Roman" w:hAnsi="Times New Roman" w:cs="Times New Roman"/>
-          <w:sz w:val="28"/>
-          <w:szCs w:val="28"/>
-          <w:lang w:val="uk-UA"/>
-        </w:rPr>
-        <w:t xml:space="preserve"> сервер</w:t>
+        <w:t>Для хранения даннях выбран сервер</w:t>
       </w:r>
       <w:r>
         <w:rPr>
@@ -1169,7 +950,7 @@
           <w:szCs w:val="28"/>
           <w:lang w:val="en-US"/>
         </w:rPr>
-        <w:t>MS</w:t>
+        <w:t>MSSQL</w:t>
       </w:r>
       <w:r>
         <w:rPr>
@@ -1186,15 +967,7 @@
           <w:szCs w:val="28"/>
           <w:lang w:val="en-US"/>
         </w:rPr>
-        <w:t>SQL</w:t>
-      </w:r>
-      <w:r>
-        <w:rPr>
-          <w:rFonts w:ascii="Times New Roman" w:hAnsi="Times New Roman" w:cs="Times New Roman"/>
-          <w:sz w:val="28"/>
-          <w:szCs w:val="28"/>
-        </w:rPr>
-        <w:t xml:space="preserve"> 2012.</w:t>
+        <w:t>localdb.</w:t>
       </w:r>
     </w:p>
     <w:p>
@@ -1219,153 +992,468 @@
           <w:szCs w:val="28"/>
           <w:lang w:val="uk-UA"/>
         </w:rPr>
-        <w:t xml:space="preserve">Для </w:t>
-      </w:r>
-      <w:proofErr w:type="spellStart"/>
-      <w:r>
-        <w:rPr>
-          <w:rFonts w:ascii="Times New Roman" w:hAnsi="Times New Roman" w:cs="Times New Roman"/>
-          <w:sz w:val="28"/>
-          <w:szCs w:val="28"/>
-          <w:lang w:val="uk-UA"/>
-        </w:rPr>
-        <w:t>доступа</w:t>
-      </w:r>
-      <w:proofErr w:type="spellEnd"/>
-      <w:r>
-        <w:rPr>
-          <w:rFonts w:ascii="Times New Roman" w:hAnsi="Times New Roman" w:cs="Times New Roman"/>
-          <w:sz w:val="28"/>
-          <w:szCs w:val="28"/>
-          <w:lang w:val="uk-UA"/>
-        </w:rPr>
-        <w:t xml:space="preserve"> к данням </w:t>
-      </w:r>
-      <w:proofErr w:type="spellStart"/>
-      <w:r>
-        <w:rPr>
-          <w:rFonts w:ascii="Times New Roman" w:hAnsi="Times New Roman" w:cs="Times New Roman"/>
-          <w:sz w:val="28"/>
-          <w:szCs w:val="28"/>
-          <w:lang w:val="uk-UA"/>
-        </w:rPr>
-        <w:t>будет</w:t>
-      </w:r>
-      <w:proofErr w:type="spellEnd"/>
-      <w:r>
-        <w:rPr>
-          <w:rFonts w:ascii="Times New Roman" w:hAnsi="Times New Roman" w:cs="Times New Roman"/>
-          <w:sz w:val="28"/>
-          <w:szCs w:val="28"/>
-          <w:lang w:val="uk-UA"/>
+        <w:t>Для доступа к данням будет использоваться OR</w:t>
+      </w:r>
+      <w:r>
+        <w:rPr>
+          <w:rFonts w:ascii="Times New Roman" w:hAnsi="Times New Roman" w:cs="Times New Roman"/>
+          <w:sz w:val="28"/>
+          <w:szCs w:val="28"/>
+          <w:lang w:val="en-US"/>
+        </w:rPr>
+        <w:t>M</w:t>
+      </w:r>
+      <w:r>
+        <w:rPr>
+          <w:rFonts w:ascii="Times New Roman" w:hAnsi="Times New Roman" w:cs="Times New Roman"/>
+          <w:sz w:val="28"/>
+          <w:szCs w:val="28"/>
         </w:rPr>
         <w:t xml:space="preserve"> </w:t>
       </w:r>
-      <w:proofErr w:type="spellStart"/>
-      <w:r>
-        <w:rPr>
-          <w:rFonts w:ascii="Times New Roman" w:hAnsi="Times New Roman" w:cs="Times New Roman"/>
-          <w:sz w:val="28"/>
-          <w:szCs w:val="28"/>
-          <w:lang w:val="uk-UA"/>
-        </w:rPr>
-        <w:t>использоваться</w:t>
-      </w:r>
-      <w:proofErr w:type="spellEnd"/>
-      <w:r>
-        <w:rPr>
-          <w:rFonts w:ascii="Times New Roman" w:hAnsi="Times New Roman" w:cs="Times New Roman"/>
-          <w:sz w:val="28"/>
-          <w:szCs w:val="28"/>
-          <w:lang w:val="uk-UA"/>
-        </w:rPr>
-        <w:t xml:space="preserve"> OR</w:t>
-      </w:r>
-      <w:r>
-        <w:rPr>
-          <w:rFonts w:ascii="Times New Roman" w:hAnsi="Times New Roman" w:cs="Times New Roman"/>
-          <w:sz w:val="28"/>
-          <w:szCs w:val="28"/>
-          <w:lang w:val="en-US"/>
-        </w:rPr>
-        <w:t>M</w:t>
-      </w:r>
-      <w:r>
-        <w:rPr>
-          <w:rFonts w:ascii="Times New Roman" w:hAnsi="Times New Roman" w:cs="Times New Roman"/>
-          <w:sz w:val="28"/>
-          <w:szCs w:val="28"/>
+      <w:r>
+        <w:rPr>
+          <w:rFonts w:ascii="Times New Roman" w:hAnsi="Times New Roman" w:cs="Times New Roman"/>
+          <w:sz w:val="28"/>
+          <w:szCs w:val="28"/>
+          <w:lang w:val="uk-UA"/>
+        </w:rPr>
+        <w:t>средство Enti</w:t>
+      </w:r>
+      <w:r>
+        <w:rPr>
+          <w:rFonts w:ascii="Times New Roman" w:hAnsi="Times New Roman" w:cs="Times New Roman"/>
+          <w:sz w:val="28"/>
+          <w:szCs w:val="28"/>
+          <w:lang w:val="en-US"/>
+        </w:rPr>
+        <w:t>t</w:t>
+      </w:r>
+      <w:r>
+        <w:rPr>
+          <w:rFonts w:ascii="Times New Roman" w:hAnsi="Times New Roman" w:cs="Times New Roman"/>
+          <w:sz w:val="28"/>
+          <w:szCs w:val="28"/>
+          <w:lang w:val="uk-UA"/>
+        </w:rPr>
+        <w:t>y Framework 6.0.</w:t>
+      </w:r>
+    </w:p>
+    <w:p>
+      <w:pPr>
+        <w:pStyle w:val="aa"/>
+        <w:numPr>
+          <w:ilvl w:val="0"/>
+          <w:numId w:val="1"/>
+        </w:numPr>
+        <w:spacing w:line="360" w:lineRule="auto"/>
+        <w:rPr>
+          <w:rFonts w:ascii="Times New Roman" w:hAnsi="Times New Roman" w:cs="Times New Roman"/>
+          <w:sz w:val="28"/>
+          <w:szCs w:val="28"/>
+          <w:lang w:val="uk-UA"/>
+        </w:rPr>
+      </w:pPr>
+      <w:r>
+        <w:rPr>
+          <w:rFonts w:ascii="Times New Roman" w:hAnsi="Times New Roman" w:cs="Times New Roman"/>
+          <w:sz w:val="28"/>
+          <w:szCs w:val="28"/>
+          <w:lang w:val="en-US"/>
+        </w:rPr>
+        <w:t>Для совместной работы над проектом используется система контроля версий Git.</w:t>
+      </w:r>
+    </w:p>
+    <w:p>
+      <w:pPr>
+        <w:pStyle w:val="aa"/>
+        <w:numPr>
+          <w:ilvl w:val="0"/>
+          <w:numId w:val="1"/>
+        </w:numPr>
+        <w:spacing w:line="360" w:lineRule="auto"/>
+        <w:rPr>
+          <w:rFonts w:ascii="Times New Roman" w:hAnsi="Times New Roman" w:cs="Times New Roman"/>
+          <w:sz w:val="28"/>
+          <w:szCs w:val="28"/>
+          <w:lang w:val="uk-UA"/>
+        </w:rPr>
+      </w:pPr>
+      <w:r>
+        <w:rPr>
+          <w:rFonts w:ascii="Times New Roman" w:hAnsi="Times New Roman" w:cs="Times New Roman"/>
+          <w:sz w:val="28"/>
+          <w:szCs w:val="28"/>
+        </w:rPr>
+        <w:t xml:space="preserve">Для таск-трекинга был использован ресурс </w:t>
+      </w:r>
+      <w:hyperlink r:id="rId5" w:history="1">
+        <w:r>
+          <w:rPr>
+            <w:rStyle w:val="ab"/>
+            <w:rFonts w:ascii="Times New Roman" w:hAnsi="Times New Roman" w:cs="Times New Roman"/>
+            <w:sz w:val="28"/>
+            <w:szCs w:val="28"/>
+          </w:rPr>
+          <w:t>https://football-manager.visualstudio.com/</w:t>
+        </w:r>
+      </w:hyperlink>
+    </w:p>
+    <w:p>
+      <w:pPr>
+        <w:pStyle w:val="aa"/>
+        <w:spacing w:line="360" w:lineRule="auto"/>
+        <w:rPr>
+          <w:rFonts w:ascii="Times New Roman" w:hAnsi="Times New Roman" w:cs="Times New Roman"/>
+          <w:sz w:val="28"/>
+          <w:szCs w:val="28"/>
+          <w:lang w:val="uk-UA"/>
+        </w:rPr>
+      </w:pPr>
+    </w:p>
+    <w:p>
+      <w:pPr>
+        <w:rPr>
+          <w:rFonts w:ascii="Times New Roman" w:hAnsi="Times New Roman" w:cs="Times New Roman"/>
+          <w:sz w:val="28"/>
+          <w:szCs w:val="28"/>
+          <w:lang w:val="en-US"/>
+        </w:rPr>
+      </w:pPr>
+    </w:p>
+    <w:p>
+      <w:pPr>
+        <w:rPr>
+          <w:rFonts w:ascii="Times New Roman" w:hAnsi="Times New Roman" w:cs="Times New Roman"/>
+          <w:sz w:val="28"/>
+          <w:szCs w:val="28"/>
+          <w:lang w:val="en-US"/>
+        </w:rPr>
+      </w:pPr>
+    </w:p>
+    <w:p>
+      <w:pPr>
+        <w:rPr>
+          <w:rFonts w:ascii="Times New Roman" w:hAnsi="Times New Roman" w:cs="Times New Roman"/>
+          <w:sz w:val="28"/>
+          <w:szCs w:val="28"/>
+          <w:lang w:val="en-US"/>
+        </w:rPr>
+      </w:pPr>
+    </w:p>
+    <w:p>
+      <w:pPr>
+        <w:rPr>
+          <w:rFonts w:ascii="Times New Roman" w:hAnsi="Times New Roman" w:cs="Times New Roman"/>
+          <w:sz w:val="28"/>
+          <w:szCs w:val="28"/>
+          <w:lang w:val="en-US"/>
+        </w:rPr>
+      </w:pPr>
+    </w:p>
+    <w:p>
+      <w:pPr>
+        <w:rPr>
+          <w:rFonts w:ascii="Times New Roman" w:hAnsi="Times New Roman" w:cs="Times New Roman"/>
+          <w:sz w:val="28"/>
+          <w:szCs w:val="28"/>
+          <w:lang w:val="en-US"/>
+        </w:rPr>
+      </w:pPr>
+    </w:p>
+    <w:p>
+      <w:pPr>
+        <w:rPr>
+          <w:rFonts w:ascii="Times New Roman" w:hAnsi="Times New Roman" w:cs="Times New Roman"/>
+          <w:sz w:val="28"/>
+          <w:szCs w:val="28"/>
+          <w:lang w:val="en-US"/>
+        </w:rPr>
+      </w:pPr>
+    </w:p>
+    <w:p>
+      <w:pPr>
+        <w:rPr>
+          <w:rFonts w:ascii="Times New Roman" w:hAnsi="Times New Roman" w:cs="Times New Roman"/>
+          <w:sz w:val="28"/>
+          <w:szCs w:val="28"/>
+          <w:lang w:val="en-US"/>
+        </w:rPr>
+      </w:pPr>
+    </w:p>
+    <w:p>
+      <w:pPr>
+        <w:rPr>
+          <w:rFonts w:ascii="Times New Roman" w:hAnsi="Times New Roman" w:cs="Times New Roman"/>
+          <w:sz w:val="28"/>
+          <w:szCs w:val="28"/>
+          <w:lang w:val="en-US"/>
+        </w:rPr>
+      </w:pPr>
+    </w:p>
+    <w:p>
+      <w:pPr>
+        <w:rPr>
+          <w:rFonts w:ascii="Times New Roman" w:hAnsi="Times New Roman" w:cs="Times New Roman"/>
+          <w:sz w:val="28"/>
+          <w:szCs w:val="28"/>
+          <w:lang w:val="en-US"/>
+        </w:rPr>
+      </w:pPr>
+    </w:p>
+    <w:p>
+      <w:pPr>
+        <w:rPr>
+          <w:rFonts w:ascii="Times New Roman" w:hAnsi="Times New Roman" w:cs="Times New Roman"/>
+          <w:sz w:val="28"/>
+          <w:szCs w:val="28"/>
+          <w:lang w:val="en-US"/>
+        </w:rPr>
+      </w:pPr>
+    </w:p>
+    <w:p>
+      <w:pPr>
+        <w:rPr>
+          <w:rFonts w:ascii="Times New Roman" w:hAnsi="Times New Roman" w:cs="Times New Roman"/>
+          <w:sz w:val="28"/>
+          <w:szCs w:val="28"/>
+          <w:lang w:val="en-US"/>
+        </w:rPr>
+      </w:pPr>
+    </w:p>
+    <w:p>
+      <w:pPr>
+        <w:rPr>
+          <w:rFonts w:ascii="Times New Roman" w:hAnsi="Times New Roman" w:cs="Times New Roman"/>
+          <w:sz w:val="28"/>
+          <w:szCs w:val="28"/>
+          <w:lang w:val="en-US"/>
+        </w:rPr>
+      </w:pPr>
+    </w:p>
+    <w:p>
+      <w:pPr>
+        <w:rPr>
+          <w:rFonts w:ascii="Times New Roman" w:hAnsi="Times New Roman" w:cs="Times New Roman"/>
+          <w:sz w:val="28"/>
+          <w:szCs w:val="28"/>
+          <w:lang w:val="en-US"/>
+        </w:rPr>
+      </w:pPr>
+    </w:p>
+    <w:p>
+      <w:pPr>
+        <w:rPr>
+          <w:rFonts w:ascii="Times New Roman" w:hAnsi="Times New Roman" w:cs="Times New Roman"/>
+          <w:sz w:val="28"/>
+          <w:szCs w:val="28"/>
+          <w:lang w:val="uk-UA"/>
+        </w:rPr>
+      </w:pPr>
+      <w:r>
+        <w:rPr>
+          <w:rFonts w:ascii="Times New Roman" w:hAnsi="Times New Roman" w:cs="Times New Roman"/>
+          <w:sz w:val="28"/>
+          <w:szCs w:val="28"/>
+        </w:rPr>
+        <w:lastRenderedPageBreak/>
+        <w:t>Организация работы.</w:t>
+      </w:r>
+    </w:p>
+    <w:p>
+      <w:pPr>
+        <w:rPr>
+          <w:rFonts w:ascii="Times New Roman" w:hAnsi="Times New Roman" w:cs="Times New Roman"/>
+          <w:sz w:val="28"/>
+          <w:szCs w:val="28"/>
+          <w:lang w:val="uk-UA"/>
+        </w:rPr>
+      </w:pPr>
+      <w:r>
+        <w:rPr>
+          <w:rFonts w:ascii="Times New Roman" w:hAnsi="Times New Roman" w:cs="Times New Roman"/>
+          <w:noProof/>
+          <w:sz w:val="28"/>
+          <w:szCs w:val="28"/>
+          <w:lang w:eastAsia="ru-RU"/>
+        </w:rPr>
+        <w:drawing>
+          <wp:inline distT="0" distB="0" distL="0" distR="0">
+            <wp:extent cx="5940425" cy="5657850"/>
+            <wp:effectExtent l="19050" t="0" r="3175" b="0"/>
+            <wp:docPr id="1" name="Рисунок 0" descr="Беклог спринт1.JPG"/>
+            <wp:cNvGraphicFramePr>
+              <a:graphicFrameLocks xmlns:a="http://schemas.openxmlformats.org/drawingml/2006/main" noChangeAspect="1"/>
+            </wp:cNvGraphicFramePr>
+            <a:graphic xmlns:a="http://schemas.openxmlformats.org/drawingml/2006/main">
+              <a:graphicData uri="http://schemas.openxmlformats.org/drawingml/2006/picture">
+                <pic:pic xmlns:pic="http://schemas.openxmlformats.org/drawingml/2006/picture">
+                  <pic:nvPicPr>
+                    <pic:cNvPr id="0" name="Беклог спринт1.JPG"/>
+                    <pic:cNvPicPr/>
+                  </pic:nvPicPr>
+                  <pic:blipFill>
+                    <a:blip r:embed="rId6"/>
+                    <a:stretch>
+                      <a:fillRect/>
+                    </a:stretch>
+                  </pic:blipFill>
+                  <pic:spPr>
+                    <a:xfrm>
+                      <a:off x="0" y="0"/>
+                      <a:ext cx="5940425" cy="5657850"/>
+                    </a:xfrm>
+                    <a:prstGeom prst="rect">
+                      <a:avLst/>
+                    </a:prstGeom>
+                  </pic:spPr>
+                </pic:pic>
+              </a:graphicData>
+            </a:graphic>
+          </wp:inline>
+        </w:drawing>
+      </w:r>
+      <w:r>
+        <w:rPr>
+          <w:rFonts w:ascii="Times New Roman" w:hAnsi="Times New Roman" w:cs="Times New Roman"/>
+          <w:sz w:val="28"/>
+          <w:szCs w:val="28"/>
+          <w:lang w:val="uk-UA"/>
+        </w:rPr>
+        <w:br w:type="page"/>
+      </w:r>
+      <w:r>
+        <w:rPr>
+          <w:rFonts w:ascii="Times New Roman" w:hAnsi="Times New Roman" w:cs="Times New Roman"/>
+          <w:noProof/>
+          <w:sz w:val="28"/>
+          <w:szCs w:val="28"/>
+          <w:lang w:eastAsia="ru-RU"/>
+        </w:rPr>
+        <w:lastRenderedPageBreak/>
+        <w:drawing>
+          <wp:inline distT="0" distB="0" distL="0" distR="0">
+            <wp:extent cx="5940425" cy="3947795"/>
+            <wp:effectExtent l="19050" t="0" r="3175" b="0"/>
+            <wp:docPr id="2" name="Рисунок 1" descr="Backlog sprint 2.JPG"/>
+            <wp:cNvGraphicFramePr>
+              <a:graphicFrameLocks xmlns:a="http://schemas.openxmlformats.org/drawingml/2006/main" noChangeAspect="1"/>
+            </wp:cNvGraphicFramePr>
+            <a:graphic xmlns:a="http://schemas.openxmlformats.org/drawingml/2006/main">
+              <a:graphicData uri="http://schemas.openxmlformats.org/drawingml/2006/picture">
+                <pic:pic xmlns:pic="http://schemas.openxmlformats.org/drawingml/2006/picture">
+                  <pic:nvPicPr>
+                    <pic:cNvPr id="0" name="Backlog sprint 2.JPG"/>
+                    <pic:cNvPicPr/>
+                  </pic:nvPicPr>
+                  <pic:blipFill>
+                    <a:blip r:embed="rId7"/>
+                    <a:stretch>
+                      <a:fillRect/>
+                    </a:stretch>
+                  </pic:blipFill>
+                  <pic:spPr>
+                    <a:xfrm>
+                      <a:off x="0" y="0"/>
+                      <a:ext cx="5940425" cy="3947795"/>
+                    </a:xfrm>
+                    <a:prstGeom prst="rect">
+                      <a:avLst/>
+                    </a:prstGeom>
+                  </pic:spPr>
+                </pic:pic>
+              </a:graphicData>
+            </a:graphic>
+          </wp:inline>
+        </w:drawing>
+      </w:r>
+    </w:p>
+    <w:p>
+      <w:pPr>
+        <w:rPr>
+          <w:rFonts w:ascii="Times New Roman" w:hAnsi="Times New Roman" w:cs="Times New Roman"/>
+          <w:sz w:val="28"/>
+          <w:szCs w:val="28"/>
+          <w:lang w:val="uk-UA"/>
+        </w:rPr>
+      </w:pPr>
+    </w:p>
+    <w:p>
+      <w:pPr>
+        <w:rPr>
+          <w:rFonts w:ascii="Times New Roman" w:hAnsi="Times New Roman" w:cs="Times New Roman"/>
+          <w:noProof/>
+          <w:sz w:val="28"/>
+          <w:szCs w:val="28"/>
+          <w:lang w:val="uk-UA" w:eastAsia="ru-RU"/>
+        </w:rPr>
+      </w:pPr>
+      <w:r>
+        <w:rPr>
+          <w:rFonts w:ascii="Times New Roman" w:hAnsi="Times New Roman" w:cs="Times New Roman"/>
+          <w:noProof/>
+          <w:sz w:val="28"/>
+          <w:szCs w:val="28"/>
+          <w:lang w:eastAsia="ru-RU"/>
+        </w:rPr>
+        <w:drawing>
+          <wp:inline distT="0" distB="0" distL="0" distR="0">
+            <wp:extent cx="5940425" cy="2192020"/>
+            <wp:effectExtent l="38100" t="0" r="22225" b="646430"/>
+            <wp:docPr id="3" name="Рисунок 2" descr="Спринт 2. Таски.JPG"/>
+            <wp:cNvGraphicFramePr>
+              <a:graphicFrameLocks xmlns:a="http://schemas.openxmlformats.org/drawingml/2006/main" noChangeAspect="1"/>
+            </wp:cNvGraphicFramePr>
+            <a:graphic xmlns:a="http://schemas.openxmlformats.org/drawingml/2006/main">
+              <a:graphicData uri="http://schemas.openxmlformats.org/drawingml/2006/picture">
+                <pic:pic xmlns:pic="http://schemas.openxmlformats.org/drawingml/2006/picture">
+                  <pic:nvPicPr>
+                    <pic:cNvPr id="0" name="Спринт 2. Таски.JPG"/>
+                    <pic:cNvPicPr/>
+                  </pic:nvPicPr>
+                  <pic:blipFill>
+                    <a:blip r:embed="rId8"/>
+                    <a:stretch>
+                      <a:fillRect/>
+                    </a:stretch>
+                  </pic:blipFill>
+                  <pic:spPr>
+                    <a:xfrm>
+                      <a:off x="0" y="0"/>
+                      <a:ext cx="5940425" cy="2192020"/>
+                    </a:xfrm>
+                    <a:prstGeom prst="roundRect">
+                      <a:avLst>
+                        <a:gd name="adj" fmla="val 8594"/>
+                      </a:avLst>
+                    </a:prstGeom>
+                    <a:solidFill>
+                      <a:srgbClr val="FFFFFF">
+                        <a:shade val="85000"/>
+                      </a:srgbClr>
+                    </a:solidFill>
+                    <a:ln>
+                      <a:noFill/>
+                    </a:ln>
+                    <a:effectLst>
+                      <a:reflection blurRad="12700" stA="38000" endPos="28000" dist="5000" dir="5400000" sy="-100000" algn="bl" rotWithShape="0"/>
+                    </a:effectLst>
+                  </pic:spPr>
+                </pic:pic>
+              </a:graphicData>
+            </a:graphic>
+          </wp:inline>
+        </w:drawing>
+      </w:r>
+      <w:r>
+        <w:rPr>
+          <w:rFonts w:ascii="Times New Roman" w:hAnsi="Times New Roman" w:cs="Times New Roman"/>
+          <w:sz w:val="28"/>
+          <w:szCs w:val="28"/>
+          <w:lang w:val="uk-UA"/>
         </w:rPr>
         <w:t xml:space="preserve"> </w:t>
       </w:r>
-      <w:proofErr w:type="spellStart"/>
-      <w:r>
-        <w:rPr>
-          <w:rFonts w:ascii="Times New Roman" w:hAnsi="Times New Roman" w:cs="Times New Roman"/>
-          <w:sz w:val="28"/>
-          <w:szCs w:val="28"/>
-          <w:lang w:val="uk-UA"/>
-        </w:rPr>
-        <w:t>средство</w:t>
-      </w:r>
-      <w:proofErr w:type="spellEnd"/>
-      <w:r>
-        <w:rPr>
-          <w:rFonts w:ascii="Times New Roman" w:hAnsi="Times New Roman" w:cs="Times New Roman"/>
-          <w:sz w:val="28"/>
-          <w:szCs w:val="28"/>
-          <w:lang w:val="uk-UA"/>
-        </w:rPr>
-        <w:t xml:space="preserve"> </w:t>
-      </w:r>
-      <w:proofErr w:type="spellStart"/>
-      <w:r>
-        <w:rPr>
-          <w:rFonts w:ascii="Times New Roman" w:hAnsi="Times New Roman" w:cs="Times New Roman"/>
-          <w:sz w:val="28"/>
-          <w:szCs w:val="28"/>
-          <w:lang w:val="uk-UA"/>
-        </w:rPr>
-        <w:t>Enti</w:t>
-      </w:r>
-      <w:proofErr w:type="spellEnd"/>
-      <w:r>
-        <w:rPr>
-          <w:rFonts w:ascii="Times New Roman" w:hAnsi="Times New Roman" w:cs="Times New Roman"/>
-          <w:sz w:val="28"/>
-          <w:szCs w:val="28"/>
-          <w:lang w:val="en-US"/>
-        </w:rPr>
-        <w:t>t</w:t>
-      </w:r>
-      <w:r>
-        <w:rPr>
-          <w:rFonts w:ascii="Times New Roman" w:hAnsi="Times New Roman" w:cs="Times New Roman"/>
-          <w:sz w:val="28"/>
-          <w:szCs w:val="28"/>
-          <w:lang w:val="uk-UA"/>
-        </w:rPr>
-        <w:t>y Framework 6.0.</w:t>
-      </w:r>
-    </w:p>
-    <w:p>
-      <w:pPr>
-        <w:rPr>
-          <w:rFonts w:ascii="Times New Roman" w:hAnsi="Times New Roman" w:cs="Times New Roman"/>
-          <w:sz w:val="28"/>
-          <w:szCs w:val="28"/>
-          <w:lang w:val="uk-UA"/>
-        </w:rPr>
-      </w:pPr>
-      <w:r>
-        <w:rPr>
-          <w:rFonts w:ascii="Times New Roman" w:hAnsi="Times New Roman" w:cs="Times New Roman"/>
-          <w:sz w:val="28"/>
-          <w:szCs w:val="28"/>
-          <w:lang w:val="uk-UA"/>
-        </w:rPr>
-        <w:br w:type="page"/>
-      </w:r>
     </w:p>
     <w:p>
       <w:pPr>
@@ -1384,7 +1472,6 @@
           <w:szCs w:val="28"/>
           <w:lang w:val="uk-UA"/>
         </w:rPr>
-        <w:lastRenderedPageBreak/>
         <w:t>3.Результати роботи</w:t>
       </w:r>
     </w:p>
@@ -1877,6 +1964,47 @@
       <w:ind w:left="720"/>
       <w:contextualSpacing/>
     </w:pPr>
+  </w:style>
+  <w:style w:type="character" w:styleId="ab">
+    <w:name w:val="Hyperlink"/>
+    <w:basedOn w:val="a0"/>
+    <w:uiPriority w:val="99"/>
+    <w:unhideWhenUsed/>
+    <w:rsid w:val="007068E5"/>
+    <w:rPr>
+      <w:color w:val="0000FF" w:themeColor="hyperlink"/>
+      <w:u w:val="single"/>
+    </w:rPr>
+  </w:style>
+  <w:style w:type="paragraph" w:styleId="ac">
+    <w:name w:val="Balloon Text"/>
+    <w:basedOn w:val="a"/>
+    <w:link w:val="ad"/>
+    <w:uiPriority w:val="99"/>
+    <w:semiHidden/>
+    <w:unhideWhenUsed/>
+    <w:rsid w:val="007068E5"/>
+    <w:pPr>
+      <w:spacing w:after="0" w:line="240" w:lineRule="auto"/>
+    </w:pPr>
+    <w:rPr>
+      <w:rFonts w:ascii="Tahoma" w:hAnsi="Tahoma" w:cs="Tahoma"/>
+      <w:sz w:val="16"/>
+      <w:szCs w:val="16"/>
+    </w:rPr>
+  </w:style>
+  <w:style w:type="character" w:customStyle="1" w:styleId="ad">
+    <w:name w:val="Текст выноски Знак"/>
+    <w:basedOn w:val="a0"/>
+    <w:link w:val="ac"/>
+    <w:uiPriority w:val="99"/>
+    <w:semiHidden/>
+    <w:rsid w:val="007068E5"/>
+    <w:rPr>
+      <w:rFonts w:ascii="Tahoma" w:hAnsi="Tahoma" w:cs="Tahoma"/>
+      <w:sz w:val="16"/>
+      <w:szCs w:val="16"/>
+    </w:rPr>
   </w:style>
 </w:styles>
 </file>

</xml_diff>